<commit_message>
🚀 CoreAssess working version - added template and finalized SOW generation
</commit_message>
<xml_diff>
--- a/Template/PIPO TO IS Response Template.docx
+++ b/Template/PIPO TO IS Response Template.docx
@@ -463,41 +463,7 @@
           <w:color w:val="002060"/>
           <w:szCs w:val="20"/>
         </w:rPr>
-        <w:t>15 Corporate Place South</w:t>
-      </w:r>
-    </w:p>
-    <w:p>
-      <w:pPr>
-        <w:pStyle w:val="CapgeminiCoverText3"/>
-        <w:jc w:val="left"/>
-        <w:rPr>
-          <w:color w:val="002060"/>
-          <w:szCs w:val="20"/>
-        </w:rPr>
-      </w:pPr>
-      <w:r>
-        <w:rPr>
-          <w:color w:val="002060"/>
-          <w:szCs w:val="20"/>
-        </w:rPr>
-        <w:t>Suite104</w:t>
-      </w:r>
-    </w:p>
-    <w:p>
-      <w:pPr>
-        <w:pStyle w:val="CapgeminiCoverText3"/>
-        <w:jc w:val="left"/>
-        <w:rPr>
-          <w:color w:val="002060"/>
-          <w:szCs w:val="20"/>
-        </w:rPr>
-      </w:pPr>
-      <w:r>
-        <w:rPr>
-          <w:color w:val="002060"/>
-          <w:szCs w:val="20"/>
-        </w:rPr>
-        <w:t>Piscataway, NJ-08854</w:t>
+        <w:t>2035 Lincoln Highway, Suite3008D, Edison NJ 08817</w:t>
       </w:r>
     </w:p>
     <w:p>
@@ -550,18 +516,8 @@
           <w:bCs/>
           <w:color w:val="002060"/>
         </w:rPr>
-        <w:t xml:space="preserve">Shrikant </w:t>
+        <w:t>Shrikant Nistane</w:t>
       </w:r>
-      <w:proofErr w:type="spellStart"/>
-      <w:r>
-        <w:rPr>
-          <w:b/>
-          <w:bCs/>
-          <w:color w:val="002060"/>
-        </w:rPr>
-        <w:t>Nistane</w:t>
-      </w:r>
-      <w:proofErr w:type="spellEnd"/>
     </w:p>
     <w:p>
       <w:pPr>
@@ -727,8 +683,8 @@
     </w:p>
     <w:bookmarkStart w:id="0" w:name="_Hlk164692714" w:displacedByCustomXml="next"/>
     <w:bookmarkStart w:id="1" w:name="_Toc416524222" w:displacedByCustomXml="next"/>
-    <w:bookmarkStart w:id="2" w:name="_Toc229296323" w:displacedByCustomXml="next"/>
-    <w:bookmarkStart w:id="3" w:name="_Toc185757070" w:displacedByCustomXml="next"/>
+    <w:bookmarkStart w:id="2" w:name="_Toc185757070" w:displacedByCustomXml="next"/>
+    <w:bookmarkStart w:id="3" w:name="_Toc229296323" w:displacedByCustomXml="next"/>
     <w:sdt>
       <w:sdtPr>
         <w:rPr>
@@ -3070,27 +3026,7 @@
           <w:szCs w:val="22"/>
           <w:lang w:val="en-IN"/>
         </w:rPr>
-        <w:t>&lt;</w:t>
-      </w:r>
-      <w:proofErr w:type="spellStart"/>
-      <w:r>
-        <w:rPr>
-          <w:color w:val="EE0000"/>
-          <w:sz w:val="22"/>
-          <w:szCs w:val="22"/>
-          <w:lang w:val="en-IN"/>
-        </w:rPr>
-        <w:t>ClientName</w:t>
-      </w:r>
-      <w:proofErr w:type="spellEnd"/>
-      <w:r>
-        <w:rPr>
-          <w:color w:val="EE0000"/>
-          <w:sz w:val="22"/>
-          <w:szCs w:val="22"/>
-          <w:lang w:val="en-IN"/>
-        </w:rPr>
-        <w:t xml:space="preserve">&gt; </w:t>
+        <w:t xml:space="preserve">&lt;ClientName&gt; </w:t>
       </w:r>
       <w:r>
         <w:rPr>
@@ -3155,29 +3091,7 @@
           <w:szCs w:val="22"/>
           <w:lang w:val="en-IN"/>
         </w:rPr>
-        <w:t>&lt;</w:t>
-      </w:r>
-      <w:proofErr w:type="spellStart"/>
-      <w:r>
-        <w:rPr>
-          <w:rFonts w:cs="Arial"/>
-          <w:color w:val="auto"/>
-          <w:sz w:val="22"/>
-          <w:szCs w:val="22"/>
-          <w:lang w:val="en-IN"/>
-        </w:rPr>
-        <w:t>ClientName</w:t>
-      </w:r>
-      <w:proofErr w:type="spellEnd"/>
-      <w:r>
-        <w:rPr>
-          <w:rFonts w:cs="Arial"/>
-          <w:color w:val="auto"/>
-          <w:sz w:val="22"/>
-          <w:szCs w:val="22"/>
-          <w:lang w:val="en-IN"/>
-        </w:rPr>
-        <w:t>&gt;</w:t>
+        <w:t>&lt;ClientName&gt;</w:t>
       </w:r>
       <w:r>
         <w:tab/>
@@ -3425,20 +3339,8 @@
           <w:sz w:val="22"/>
           <w:szCs w:val="22"/>
         </w:rPr>
-        <w:t xml:space="preserve">Vrushali </w:t>
+        <w:t>Vrushali Nistane</w:t>
       </w:r>
-      <w:proofErr w:type="spellStart"/>
-      <w:r>
-        <w:rPr>
-          <w:b/>
-          <w:bCs/>
-          <w:color w:val="E36C0A" w:themeColor="accent6" w:themeShade="BF"/>
-          <w:sz w:val="22"/>
-          <w:szCs w:val="22"/>
-        </w:rPr>
-        <w:t>Nistane</w:t>
-      </w:r>
-      <w:proofErr w:type="spellEnd"/>
       <w:r>
         <w:tab/>
       </w:r>
@@ -3792,7 +3694,7 @@
             </wp:anchor>
           </w:drawing>
         </mc:Choice>
-        <mc:Fallback xmlns:wp14="http://schemas.microsoft.com/office/word/2010/wordml" xmlns:a="http://schemas.openxmlformats.org/drawingml/2006/main" xmlns:wpsCustomData="http://www.wps.cn/officeDocument/2013/wpsCustomData">
+        <mc:Fallback xmlns:wpsCustomData="http://www.wps.cn/officeDocument/2013/wpsCustomData" xmlns:a="http://schemas.openxmlformats.org/drawingml/2006/main" xmlns:wp14="http://schemas.microsoft.com/office/word/2010/wordml">
           <w:pict w14:anchorId="169DB308">
             <v:shape id="AutoShape 6" style="position:absolute;left:0pt;margin-left:-36.75pt;margin-top:1pt;height:0pt;width:540.75pt;z-index:251660288;mso-width-relative:page;mso-height-relative:page;" coordsize="21600,21600" o:spid="_x0000_s1026" filled="f" stroked="t" o:spt="32" type="#_x0000_t32" o:gfxdata="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">
               <v:fill on="f" focussize="0,0"/>
@@ -7282,7 +7184,6 @@
   <w:style w:type="character" w:default="1" w:styleId="DefaultParagraphFont">
     <w:name w:val="Default Paragraph Font"/>
     <w:uiPriority w:val="1"/>
-    <w:semiHidden/>
     <w:unhideWhenUsed/>
   </w:style>
   <w:style w:type="table" w:default="1" w:styleId="TableNormal">
@@ -12459,6 +12360,15 @@
 </file>
 
 <file path=customXml/item1.xml><?xml version="1.0" encoding="utf-8"?>
+<?mso-contentType ?>
+<FormTemplates xmlns="http://schemas.microsoft.com/sharepoint/v3/contenttype/forms">
+  <Display>DocumentLibraryForm</Display>
+  <Edit>DocumentLibraryForm</Edit>
+  <New>DocumentLibraryForm</New>
+</FormTemplates>
+</file>
+
+<file path=customXml/item2.xml><?xml version="1.0" encoding="utf-8"?>
 <p:properties xmlns:p="http://schemas.microsoft.com/office/2006/metadata/properties" xmlns:xsi="http://www.w3.org/2001/XMLSchema-instance">
   <documentManagement>
     <Comments xmlns="2dd6ba2a-3947-4223-b8a9-da90adf2cba5" xsi:nil="true"/>
@@ -12493,16 +12403,20 @@
 </p:properties>
 </file>
 
-<file path=customXml/item2.xml><?xml version="1.0" encoding="utf-8"?>
-<?mso-contentType ?>
-<FormTemplates xmlns="http://schemas.microsoft.com/sharepoint/v3/contenttype/forms">
-  <Display>DocumentLibraryForm</Display>
-  <Edit>DocumentLibraryForm</Edit>
-  <New>DocumentLibraryForm</New>
-</FormTemplates>
+<file path=customXml/item3.xml><?xml version="1.0" encoding="utf-8"?>
+<b:Sources xmlns:b="http://schemas.openxmlformats.org/officeDocument/2006/bibliography" xmlns="http://schemas.openxmlformats.org/officeDocument/2006/bibliography" SelectedStyle="\CHICAGO.XSL" StyleName="Chicago"/>
 </file>
 
-<file path=customXml/item3.xml><?xml version="1.0" encoding="utf-8"?>
+<file path=customXml/item4.xml><?xml version="1.0" encoding="utf-8"?>
+<s:customData xmlns="http://www.wps.cn/officeDocument/2013/wpsCustomData" xmlns:s="http://www.wps.cn/officeDocument/2013/wpsCustomData">
+  <customSectProps/>
+  <customShpExts>
+    <customShpInfo spid="_x0000_s1026" textRotate="1"/>
+  </customShpExts>
+</s:customData>
+</file>
+
+<file path=customXml/item5.xml><?xml version="1.0" encoding="utf-8"?>
 <ct:contentTypeSchema xmlns:ct="http://schemas.microsoft.com/office/2006/metadata/contentType" xmlns:ma="http://schemas.microsoft.com/office/2006/metadata/properties/metaAttributes" ct:_="" ma:_="" ma:contentTypeName="Document" ma:contentTypeID="0x0101007D2747A40DF6534AA6DBE7745DD1D673" ma:contentTypeVersion="20" ma:contentTypeDescription="Create a new document." ma:contentTypeScope="" ma:versionID="69aed511600665433a4bc0874b3374cf">
   <xsd:schema xmlns:xsd="http://www.w3.org/2001/XMLSchema" xmlns:xs="http://www.w3.org/2001/XMLSchema" xmlns:p="http://schemas.microsoft.com/office/2006/metadata/properties" xmlns:ns2="2dd6ba2a-3947-4223-b8a9-da90adf2cba5" xmlns:ns3="20b13389-1085-4401-9aca-e940c1900e8d" targetNamespace="http://schemas.microsoft.com/office/2006/metadata/properties" ma:root="true" ma:fieldsID="d0b33c60f090f8534619f608cfaa76bd" ns2:_="" ns3:_="">
     <xsd:import namespace="2dd6ba2a-3947-4223-b8a9-da90adf2cba5"/>
@@ -12765,20 +12679,15 @@
 </ct:contentTypeSchema>
 </file>
 
-<file path=customXml/item4.xml><?xml version="1.0" encoding="utf-8"?>
-<s:customData xmlns="http://www.wps.cn/officeDocument/2013/wpsCustomData" xmlns:s="http://www.wps.cn/officeDocument/2013/wpsCustomData">
-  <customSectProps/>
-  <customShpExts>
-    <customShpInfo spid="_x0000_s1026" textRotate="1"/>
-  </customShpExts>
-</s:customData>
+<file path=customXml/itemProps1.xml><?xml version="1.0" encoding="utf-8"?>
+<ds:datastoreItem xmlns:ds="http://schemas.openxmlformats.org/officeDocument/2006/customXml" ds:itemID="{6C5ACEED-7A3C-4577-BA28-FA5EECCDC155}">
+  <ds:schemaRefs>
+    <ds:schemaRef ds:uri="http://schemas.microsoft.com/sharepoint/v3/contenttype/forms"/>
+  </ds:schemaRefs>
+</ds:datastoreItem>
 </file>
 
-<file path=customXml/item5.xml><?xml version="1.0" encoding="utf-8"?>
-<b:Sources xmlns:b="http://schemas.openxmlformats.org/officeDocument/2006/bibliography" xmlns="http://schemas.openxmlformats.org/officeDocument/2006/bibliography" SelectedStyle="\CHICAGO.XSL" StyleName="Chicago"/>
-</file>
-
-<file path=customXml/itemProps1.xml><?xml version="1.0" encoding="utf-8"?>
+<file path=customXml/itemProps2.xml><?xml version="1.0" encoding="utf-8"?>
 <ds:datastoreItem xmlns:ds="http://schemas.openxmlformats.org/officeDocument/2006/customXml" ds:itemID="{F6FC6BAA-F487-45E3-BE01-07C07BE62AF4}">
   <ds:schemaRefs>
     <ds:schemaRef ds:uri="http://schemas.microsoft.com/office/2006/metadata/properties"/>
@@ -12789,15 +12698,23 @@
 </ds:datastoreItem>
 </file>
 
-<file path=customXml/itemProps2.xml><?xml version="1.0" encoding="utf-8"?>
-<ds:datastoreItem xmlns:ds="http://schemas.openxmlformats.org/officeDocument/2006/customXml" ds:itemID="{6C5ACEED-7A3C-4577-BA28-FA5EECCDC155}">
+<file path=customXml/itemProps3.xml><?xml version="1.0" encoding="utf-8"?>
+<ds:datastoreItem xmlns:ds="http://schemas.openxmlformats.org/officeDocument/2006/customXml" ds:itemID="{0C130B6B-BE8F-4F41-A4C2-D10F0400B0A1}">
   <ds:schemaRefs>
-    <ds:schemaRef ds:uri="http://schemas.microsoft.com/sharepoint/v3/contenttype/forms"/>
+    <ds:schemaRef ds:uri="http://schemas.openxmlformats.org/officeDocument/2006/bibliography"/>
   </ds:schemaRefs>
 </ds:datastoreItem>
 </file>
 
-<file path=customXml/itemProps3.xml><?xml version="1.0" encoding="utf-8"?>
+<file path=customXml/itemProps4.xml><?xml version="1.0" encoding="utf-8"?>
+<ds:datastoreItem xmlns:ds="http://schemas.openxmlformats.org/officeDocument/2006/customXml" ds:itemID="{B1977F7D-205B-4081-913C-38D41E755F92}">
+  <ds:schemaRefs>
+    <ds:schemaRef ds:uri="http://www.wps.cn/officeDocument/2013/wpsCustomData"/>
+  </ds:schemaRefs>
+</ds:datastoreItem>
+</file>
+
+<file path=customXml/itemProps5.xml><?xml version="1.0" encoding="utf-8"?>
 <ds:datastoreItem xmlns:ds="http://schemas.openxmlformats.org/officeDocument/2006/customXml" ds:itemID="{A5B2A3F7-7D8D-4533-BBC7-A627546F33C7}">
   <ds:schemaRefs>
     <ds:schemaRef ds:uri="http://schemas.microsoft.com/office/2006/metadata/contentType"/>
@@ -12814,20 +12731,4 @@
     <ds:schemaRef ds:uri="http://schemas.microsoft.com/internal/obd"/>
   </ds:schemaRefs>
 </ds:datastoreItem>
-</file>
-
-<file path=customXml/itemProps4.xml><?xml version="1.0" encoding="utf-8"?>
-<ds:datastoreItem xmlns:ds="http://schemas.openxmlformats.org/officeDocument/2006/customXml" ds:itemID="{B1977F7D-205B-4081-913C-38D41E755F92}">
-  <ds:schemaRefs>
-    <ds:schemaRef ds:uri="http://www.wps.cn/officeDocument/2013/wpsCustomData"/>
-  </ds:schemaRefs>
-</ds:datastoreItem>
-</file>
-
-<file path=customXml/itemProps5.xml><?xml version="1.0" encoding="utf-8"?>
-<ds:datastoreItem xmlns:ds="http://schemas.openxmlformats.org/officeDocument/2006/customXml" ds:itemID="{0C130B6B-BE8F-4F41-A4C2-D10F0400B0A1}">
-  <ds:schemaRefs>
-    <ds:schemaRef ds:uri="http://schemas.openxmlformats.org/officeDocument/2006/bibliography"/>
-  </ds:schemaRefs>
-</ds:datastoreItem>
 </file>
</xml_diff>